<commit_message>
First copy of 4 files
</commit_message>
<xml_diff>
--- a/MS.docx
+++ b/MS.docx
@@ -3,17 +3,1154 @@
 <w:document xmlns:wpc="http://schemas.microsoft.com/office/word/2010/wordprocessingCanvas" xmlns:mc="http://schemas.openxmlformats.org/markup-compatibility/2006" xmlns:o="urn:schemas-microsoft-com:office:office" xmlns:r="http://schemas.openxmlformats.org/officeDocument/2006/relationships" xmlns:m="http://schemas.openxmlformats.org/officeDocument/2006/math" xmlns:v="urn:schemas-microsoft-com:vml" xmlns:wp14="http://schemas.microsoft.com/office/word/2010/wordprocessingDrawing" xmlns:wp="http://schemas.openxmlformats.org/drawingml/2006/wordprocessingDrawing" xmlns:w10="urn:schemas-microsoft-com:office:word" xmlns:w="http://schemas.openxmlformats.org/wordprocessingml/2006/main" xmlns:w14="http://schemas.microsoft.com/office/word/2010/wordml" xmlns:w15="http://schemas.microsoft.com/office/word/2012/wordml" xmlns:wpg="http://schemas.microsoft.com/office/word/2010/wordprocessingGroup" xmlns:wpi="http://schemas.microsoft.com/office/word/2010/wordprocessingInk" xmlns:wne="http://schemas.microsoft.com/office/word/2006/wordml" xmlns:wps="http://schemas.microsoft.com/office/word/2010/wordprocessingShape" mc:Ignorable="w14 w15 wp14">
   <w:body>
     <w:p>
+      <w:pPr>
+        <w:widowControl w:val="0"/>
+        <w:tabs>
+          <w:tab w:val="left" w:pos="220"/>
+          <w:tab w:val="left" w:pos="720"/>
+        </w:tabs>
+        <w:autoSpaceDE w:val="0"/>
+        <w:autoSpaceDN w:val="0"/>
+        <w:adjustRightInd w:val="0"/>
+        <w:spacing w:after="320"/>
+        <w:rPr>
+          <w:iCs/>
+          <w:u w:val="single"/>
+        </w:rPr>
+      </w:pPr>
+      <w:r>
+        <w:rPr>
+          <w:iCs/>
+          <w:u w:val="single"/>
+        </w:rPr>
+        <w:t xml:space="preserve">Now </w:t>
+      </w:r>
+      <w:proofErr w:type="gramStart"/>
+      <w:r>
+        <w:rPr>
+          <w:iCs/>
+          <w:u w:val="single"/>
+        </w:rPr>
+        <w:t>Your</w:t>
+      </w:r>
+      <w:proofErr w:type="gramEnd"/>
+      <w:r>
+        <w:rPr>
+          <w:iCs/>
+          <w:u w:val="single"/>
+        </w:rPr>
+        <w:t xml:space="preserve"> Turn</w:t>
+      </w:r>
+    </w:p>
+    <w:p>
+      <w:pPr>
+        <w:widowControl w:val="0"/>
+        <w:tabs>
+          <w:tab w:val="left" w:pos="220"/>
+          <w:tab w:val="left" w:pos="720"/>
+        </w:tabs>
+        <w:autoSpaceDE w:val="0"/>
+        <w:autoSpaceDN w:val="0"/>
+        <w:adjustRightInd w:val="0"/>
+        <w:spacing w:after="320"/>
+        <w:rPr>
+          <w:iCs/>
+        </w:rPr>
+      </w:pPr>
+      <w:r>
+        <w:rPr>
+          <w:iCs/>
+        </w:rPr>
+        <w:t xml:space="preserve">Run the following and submit a PDF dump similar to my above workflow dump for the following commands: </w:t>
+      </w:r>
+    </w:p>
+    <w:p>
+      <w:pPr>
+        <w:pStyle w:val="ListParagraph"/>
+        <w:widowControl w:val="0"/>
+        <w:numPr>
+          <w:ilvl w:val="0"/>
+          <w:numId w:val="2"/>
+        </w:numPr>
+        <w:tabs>
+          <w:tab w:val="left" w:pos="220"/>
+          <w:tab w:val="left" w:pos="720"/>
+        </w:tabs>
+        <w:autoSpaceDE w:val="0"/>
+        <w:autoSpaceDN w:val="0"/>
+        <w:adjustRightInd w:val="0"/>
+        <w:spacing w:after="320"/>
+        <w:rPr>
+          <w:iCs/>
+        </w:rPr>
+      </w:pPr>
+      <w:r>
+        <w:rPr>
+          <w:iCs/>
+        </w:rPr>
+        <w:t xml:space="preserve">Create a blank repository in GitHub </w:t>
+      </w:r>
+      <w:r>
+        <w:rPr>
+          <w:iCs/>
+        </w:rPr>
+        <w:t xml:space="preserve">under User A’s account called “GITLAB” </w:t>
+      </w:r>
+      <w:r>
+        <w:rPr>
+          <w:iCs/>
+        </w:rPr>
+        <w:t xml:space="preserve">with </w:t>
+      </w:r>
+      <w:r>
+        <w:rPr>
+          <w:iCs/>
+        </w:rPr>
+        <w:t xml:space="preserve">1 Readme file. </w:t>
+      </w:r>
+      <w:r>
+        <w:rPr>
+          <w:iCs/>
+        </w:rPr>
+        <w:t xml:space="preserve">Print hub status. </w:t>
+      </w:r>
+      <w:r>
+        <w:rPr>
+          <w:iCs/>
+        </w:rPr>
+        <w:t xml:space="preserve">Both users A and B will use this repository. Add User B as collaborator to this repository. </w:t>
+      </w:r>
+    </w:p>
+    <w:p>
+      <w:pPr>
+        <w:pStyle w:val="ListParagraph"/>
+        <w:widowControl w:val="0"/>
+        <w:numPr>
+          <w:ilvl w:val="0"/>
+          <w:numId w:val="2"/>
+        </w:numPr>
+        <w:tabs>
+          <w:tab w:val="left" w:pos="220"/>
+          <w:tab w:val="left" w:pos="720"/>
+        </w:tabs>
+        <w:autoSpaceDE w:val="0"/>
+        <w:autoSpaceDN w:val="0"/>
+        <w:adjustRightInd w:val="0"/>
+        <w:spacing w:after="320"/>
+        <w:rPr>
+          <w:iCs/>
+        </w:rPr>
+      </w:pPr>
+      <w:r>
+        <w:rPr>
+          <w:iCs/>
+        </w:rPr>
+        <w:t xml:space="preserve">In some path create a folder called “CPE333-A” for User A.  Make this a </w:t>
+      </w:r>
+      <w:proofErr w:type="spellStart"/>
+      <w:r>
+        <w:rPr>
+          <w:iCs/>
+        </w:rPr>
+        <w:t>git</w:t>
+      </w:r>
+      <w:proofErr w:type="spellEnd"/>
+      <w:r>
+        <w:rPr>
+          <w:iCs/>
+        </w:rPr>
+        <w:t xml:space="preserve"> repository and pull data from GitHub. Show status.</w:t>
+      </w:r>
+    </w:p>
+    <w:p>
+      <w:pPr>
+        <w:pStyle w:val="ListParagraph"/>
+        <w:widowControl w:val="0"/>
+        <w:numPr>
+          <w:ilvl w:val="0"/>
+          <w:numId w:val="2"/>
+        </w:numPr>
+        <w:tabs>
+          <w:tab w:val="left" w:pos="220"/>
+          <w:tab w:val="left" w:pos="720"/>
+        </w:tabs>
+        <w:autoSpaceDE w:val="0"/>
+        <w:autoSpaceDN w:val="0"/>
+        <w:adjustRightInd w:val="0"/>
+        <w:spacing w:after="320"/>
+        <w:rPr>
+          <w:iCs/>
+        </w:rPr>
+      </w:pPr>
+      <w:r>
+        <w:rPr>
+          <w:iCs/>
+        </w:rPr>
+        <w:t xml:space="preserve">In some path create a folder called “CPE333-B” for User B. Make this a </w:t>
+      </w:r>
+      <w:proofErr w:type="spellStart"/>
+      <w:r>
+        <w:rPr>
+          <w:iCs/>
+        </w:rPr>
+        <w:t>git</w:t>
+      </w:r>
+      <w:proofErr w:type="spellEnd"/>
+      <w:r>
+        <w:rPr>
+          <w:iCs/>
+        </w:rPr>
+        <w:t xml:space="preserve"> repository and pull data from GitHub. Show status. </w:t>
+      </w:r>
+    </w:p>
+    <w:p>
+      <w:pPr>
+        <w:pStyle w:val="ListParagraph"/>
+        <w:widowControl w:val="0"/>
+        <w:numPr>
+          <w:ilvl w:val="0"/>
+          <w:numId w:val="2"/>
+        </w:numPr>
+        <w:tabs>
+          <w:tab w:val="left" w:pos="220"/>
+          <w:tab w:val="left" w:pos="720"/>
+        </w:tabs>
+        <w:autoSpaceDE w:val="0"/>
+        <w:autoSpaceDN w:val="0"/>
+        <w:adjustRightInd w:val="0"/>
+        <w:spacing w:after="320"/>
+        <w:rPr>
+          <w:iCs/>
+        </w:rPr>
+      </w:pPr>
+      <w:r>
+        <w:rPr>
+          <w:iCs/>
+        </w:rPr>
+        <w:t xml:space="preserve">User A. Use file manager to put </w:t>
+      </w:r>
+      <w:r>
+        <w:rPr>
+          <w:iCs/>
+        </w:rPr>
+        <w:t>2 C programs (Program #1 and Program #2)</w:t>
+      </w:r>
+      <w:r>
+        <w:rPr>
+          <w:iCs/>
+        </w:rPr>
+        <w:t xml:space="preserve">, and 1 MS Word document into CPE333-A. </w:t>
+      </w:r>
+    </w:p>
+    <w:p>
+      <w:pPr>
+        <w:pStyle w:val="ListParagraph"/>
+        <w:widowControl w:val="0"/>
+        <w:numPr>
+          <w:ilvl w:val="0"/>
+          <w:numId w:val="2"/>
+        </w:numPr>
+        <w:tabs>
+          <w:tab w:val="left" w:pos="220"/>
+          <w:tab w:val="left" w:pos="720"/>
+        </w:tabs>
+        <w:autoSpaceDE w:val="0"/>
+        <w:autoSpaceDN w:val="0"/>
+        <w:adjustRightInd w:val="0"/>
+        <w:spacing w:after="320"/>
+        <w:rPr>
+          <w:iCs/>
+        </w:rPr>
+      </w:pPr>
+      <w:r>
+        <w:rPr>
+          <w:iCs/>
+        </w:rPr>
+        <w:t xml:space="preserve">User A. Add all files to </w:t>
+      </w:r>
+      <w:proofErr w:type="spellStart"/>
+      <w:r>
+        <w:rPr>
+          <w:iCs/>
+        </w:rPr>
+        <w:t>git</w:t>
+      </w:r>
+      <w:proofErr w:type="spellEnd"/>
+      <w:r>
+        <w:rPr>
+          <w:iCs/>
+        </w:rPr>
+        <w:t>. Then commit. Show Status.</w:t>
+      </w:r>
+    </w:p>
+    <w:p>
+      <w:pPr>
+        <w:pStyle w:val="ListParagraph"/>
+        <w:widowControl w:val="0"/>
+        <w:numPr>
+          <w:ilvl w:val="0"/>
+          <w:numId w:val="2"/>
+        </w:numPr>
+        <w:tabs>
+          <w:tab w:val="left" w:pos="220"/>
+          <w:tab w:val="left" w:pos="720"/>
+        </w:tabs>
+        <w:autoSpaceDE w:val="0"/>
+        <w:autoSpaceDN w:val="0"/>
+        <w:adjustRightInd w:val="0"/>
+        <w:spacing w:after="320"/>
+        <w:rPr>
+          <w:iCs/>
+        </w:rPr>
+      </w:pPr>
+      <w:r>
+        <w:rPr>
+          <w:iCs/>
+        </w:rPr>
+        <w:t xml:space="preserve">User A. Push your local repository to the GitHub repository. Show screen. </w:t>
+      </w:r>
+    </w:p>
+    <w:p>
+      <w:pPr>
+        <w:pStyle w:val="ListParagraph"/>
+        <w:widowControl w:val="0"/>
+        <w:numPr>
+          <w:ilvl w:val="0"/>
+          <w:numId w:val="2"/>
+        </w:numPr>
+        <w:tabs>
+          <w:tab w:val="left" w:pos="220"/>
+          <w:tab w:val="left" w:pos="720"/>
+        </w:tabs>
+        <w:autoSpaceDE w:val="0"/>
+        <w:autoSpaceDN w:val="0"/>
+        <w:adjustRightInd w:val="0"/>
+        <w:spacing w:after="320"/>
+        <w:rPr>
+          <w:iCs/>
+        </w:rPr>
+      </w:pPr>
+      <w:r>
+        <w:rPr>
+          <w:iCs/>
+        </w:rPr>
+        <w:t xml:space="preserve">User B pulls data from GitHub. Show status. </w:t>
+      </w:r>
+    </w:p>
+    <w:p>
+      <w:pPr>
+        <w:pStyle w:val="ListParagraph"/>
+        <w:widowControl w:val="0"/>
+        <w:numPr>
+          <w:ilvl w:val="0"/>
+          <w:numId w:val="2"/>
+        </w:numPr>
+        <w:tabs>
+          <w:tab w:val="left" w:pos="220"/>
+          <w:tab w:val="left" w:pos="720"/>
+        </w:tabs>
+        <w:autoSpaceDE w:val="0"/>
+        <w:autoSpaceDN w:val="0"/>
+        <w:adjustRightInd w:val="0"/>
+        <w:spacing w:after="320"/>
+        <w:rPr>
+          <w:iCs/>
+        </w:rPr>
+      </w:pPr>
+      <w:r>
+        <w:rPr>
+          <w:iCs/>
+        </w:rPr>
+        <w:t xml:space="preserve">User B change 1 function in Program #2. Print local status User B. </w:t>
+      </w:r>
+    </w:p>
+    <w:p>
+      <w:pPr>
+        <w:pStyle w:val="ListParagraph"/>
+        <w:widowControl w:val="0"/>
+        <w:numPr>
+          <w:ilvl w:val="0"/>
+          <w:numId w:val="2"/>
+        </w:numPr>
+        <w:tabs>
+          <w:tab w:val="left" w:pos="220"/>
+          <w:tab w:val="left" w:pos="720"/>
+        </w:tabs>
+        <w:autoSpaceDE w:val="0"/>
+        <w:autoSpaceDN w:val="0"/>
+        <w:adjustRightInd w:val="0"/>
+        <w:spacing w:after="320"/>
+        <w:rPr>
+          <w:iCs/>
+        </w:rPr>
+      </w:pPr>
+      <w:r>
+        <w:rPr>
+          <w:iCs/>
+        </w:rPr>
+        <w:t>User B</w:t>
+      </w:r>
+      <w:r>
+        <w:rPr>
+          <w:iCs/>
+        </w:rPr>
+        <w:t xml:space="preserve"> create a new C program </w:t>
+      </w:r>
+      <w:proofErr w:type="spellStart"/>
+      <w:r>
+        <w:rPr>
+          <w:iCs/>
+        </w:rPr>
+        <w:t>Program</w:t>
+      </w:r>
+      <w:proofErr w:type="spellEnd"/>
+      <w:r>
+        <w:rPr>
+          <w:iCs/>
+        </w:rPr>
+        <w:t xml:space="preserve"> #3.  Do not put into </w:t>
+      </w:r>
+      <w:proofErr w:type="spellStart"/>
+      <w:r>
+        <w:rPr>
+          <w:iCs/>
+        </w:rPr>
+        <w:t>Gi</w:t>
+      </w:r>
+      <w:r>
+        <w:rPr>
+          <w:iCs/>
+        </w:rPr>
+        <w:t>t</w:t>
+      </w:r>
+      <w:proofErr w:type="spellEnd"/>
+      <w:r>
+        <w:rPr>
+          <w:iCs/>
+        </w:rPr>
+        <w:t xml:space="preserve"> yet. Print local status User B</w:t>
+      </w:r>
+      <w:r>
+        <w:rPr>
+          <w:iCs/>
+        </w:rPr>
+        <w:t xml:space="preserve">.  </w:t>
+      </w:r>
+    </w:p>
+    <w:p>
+      <w:pPr>
+        <w:pStyle w:val="ListParagraph"/>
+        <w:widowControl w:val="0"/>
+        <w:numPr>
+          <w:ilvl w:val="0"/>
+          <w:numId w:val="2"/>
+        </w:numPr>
+        <w:tabs>
+          <w:tab w:val="left" w:pos="220"/>
+          <w:tab w:val="left" w:pos="720"/>
+        </w:tabs>
+        <w:autoSpaceDE w:val="0"/>
+        <w:autoSpaceDN w:val="0"/>
+        <w:adjustRightInd w:val="0"/>
+        <w:spacing w:after="320"/>
+        <w:rPr>
+          <w:iCs/>
+        </w:rPr>
+      </w:pPr>
+      <w:r>
+        <w:rPr>
+          <w:iCs/>
+        </w:rPr>
+        <w:t>User B</w:t>
+      </w:r>
+      <w:r>
+        <w:rPr>
+          <w:iCs/>
+        </w:rPr>
+        <w:t xml:space="preserve"> adds Program #3 to </w:t>
+      </w:r>
+      <w:proofErr w:type="spellStart"/>
+      <w:r>
+        <w:rPr>
+          <w:iCs/>
+        </w:rPr>
+        <w:t>Git</w:t>
+      </w:r>
+      <w:proofErr w:type="spellEnd"/>
+      <w:r>
+        <w:rPr>
+          <w:iCs/>
+        </w:rPr>
+        <w:t xml:space="preserve"> control (</w:t>
+      </w:r>
+      <w:proofErr w:type="spellStart"/>
+      <w:r>
+        <w:rPr>
+          <w:iCs/>
+        </w:rPr>
+        <w:t>git</w:t>
+      </w:r>
+      <w:proofErr w:type="spellEnd"/>
+      <w:r>
+        <w:rPr>
+          <w:iCs/>
+        </w:rPr>
+        <w:t xml:space="preserve"> add).</w:t>
+      </w:r>
+      <w:r>
+        <w:rPr>
+          <w:iCs/>
+        </w:rPr>
+        <w:t xml:space="preserve"> Print local status User B</w:t>
+      </w:r>
+      <w:r>
+        <w:rPr>
+          <w:iCs/>
+        </w:rPr>
+        <w:t>.</w:t>
+      </w:r>
+    </w:p>
+    <w:p>
+      <w:pPr>
+        <w:pStyle w:val="ListParagraph"/>
+        <w:widowControl w:val="0"/>
+        <w:numPr>
+          <w:ilvl w:val="0"/>
+          <w:numId w:val="2"/>
+        </w:numPr>
+        <w:tabs>
+          <w:tab w:val="left" w:pos="220"/>
+          <w:tab w:val="left" w:pos="720"/>
+        </w:tabs>
+        <w:autoSpaceDE w:val="0"/>
+        <w:autoSpaceDN w:val="0"/>
+        <w:adjustRightInd w:val="0"/>
+        <w:spacing w:after="320"/>
+        <w:rPr>
+          <w:iCs/>
+        </w:rPr>
+      </w:pPr>
+      <w:r>
+        <w:rPr>
+          <w:iCs/>
+        </w:rPr>
+        <w:t>User B</w:t>
+      </w:r>
+      <w:r>
+        <w:rPr>
+          <w:iCs/>
+        </w:rPr>
+        <w:t xml:space="preserve"> commits changes. </w:t>
+      </w:r>
+      <w:r>
+        <w:rPr>
+          <w:iCs/>
+        </w:rPr>
+        <w:t xml:space="preserve">  Print local status User B</w:t>
+      </w:r>
+      <w:r>
+        <w:rPr>
+          <w:iCs/>
+        </w:rPr>
+        <w:t>.</w:t>
+      </w:r>
+    </w:p>
+    <w:p>
+      <w:pPr>
+        <w:pStyle w:val="ListParagraph"/>
+        <w:widowControl w:val="0"/>
+        <w:numPr>
+          <w:ilvl w:val="0"/>
+          <w:numId w:val="2"/>
+        </w:numPr>
+        <w:tabs>
+          <w:tab w:val="left" w:pos="220"/>
+          <w:tab w:val="left" w:pos="720"/>
+        </w:tabs>
+        <w:autoSpaceDE w:val="0"/>
+        <w:autoSpaceDN w:val="0"/>
+        <w:adjustRightInd w:val="0"/>
+        <w:spacing w:after="320"/>
+        <w:rPr>
+          <w:iCs/>
+        </w:rPr>
+      </w:pPr>
+      <w:r>
+        <w:rPr>
+          <w:iCs/>
+        </w:rPr>
+        <w:t>User B</w:t>
+      </w:r>
+      <w:r>
+        <w:rPr>
+          <w:iCs/>
+        </w:rPr>
+        <w:t xml:space="preserve"> pushes changes to the GitHub repository. Print hub status. </w:t>
+      </w:r>
+      <w:r>
+        <w:rPr>
+          <w:iCs/>
+        </w:rPr>
+        <w:t>Print User B</w:t>
+      </w:r>
+      <w:r>
+        <w:rPr>
+          <w:iCs/>
+        </w:rPr>
+        <w:t xml:space="preserve"> status. </w:t>
+      </w:r>
       <w:bookmarkStart w:id="0" w:name="_GoBack"/>
       <w:bookmarkEnd w:id="0"/>
     </w:p>
+    <w:p>
+      <w:pPr>
+        <w:pStyle w:val="ListParagraph"/>
+        <w:widowControl w:val="0"/>
+        <w:numPr>
+          <w:ilvl w:val="0"/>
+          <w:numId w:val="2"/>
+        </w:numPr>
+        <w:tabs>
+          <w:tab w:val="left" w:pos="220"/>
+          <w:tab w:val="left" w:pos="720"/>
+        </w:tabs>
+        <w:autoSpaceDE w:val="0"/>
+        <w:autoSpaceDN w:val="0"/>
+        <w:adjustRightInd w:val="0"/>
+        <w:spacing w:after="320"/>
+        <w:rPr>
+          <w:iCs/>
+        </w:rPr>
+      </w:pPr>
+      <w:r>
+        <w:rPr>
+          <w:iCs/>
+        </w:rPr>
+        <w:t>User A change something</w:t>
+      </w:r>
+      <w:r>
+        <w:rPr>
+          <w:iCs/>
+        </w:rPr>
+        <w:t xml:space="preserve"> in </w:t>
+      </w:r>
+      <w:r>
+        <w:rPr>
+          <w:iCs/>
+        </w:rPr>
+        <w:t xml:space="preserve">C </w:t>
+      </w:r>
+      <w:r>
+        <w:rPr>
+          <w:iCs/>
+        </w:rPr>
+        <w:t xml:space="preserve">Program #1.  Print local status User A. </w:t>
+      </w:r>
+    </w:p>
+    <w:p>
+      <w:pPr>
+        <w:pStyle w:val="ListParagraph"/>
+        <w:widowControl w:val="0"/>
+        <w:numPr>
+          <w:ilvl w:val="0"/>
+          <w:numId w:val="2"/>
+        </w:numPr>
+        <w:tabs>
+          <w:tab w:val="left" w:pos="220"/>
+          <w:tab w:val="left" w:pos="720"/>
+        </w:tabs>
+        <w:autoSpaceDE w:val="0"/>
+        <w:autoSpaceDN w:val="0"/>
+        <w:adjustRightInd w:val="0"/>
+        <w:spacing w:after="320"/>
+        <w:rPr>
+          <w:iCs/>
+        </w:rPr>
+      </w:pPr>
+      <w:r>
+        <w:rPr>
+          <w:iCs/>
+        </w:rPr>
+        <w:t>User A</w:t>
+      </w:r>
+      <w:r>
+        <w:rPr>
+          <w:iCs/>
+        </w:rPr>
+        <w:t xml:space="preserve"> stages its changes </w:t>
+      </w:r>
+      <w:r>
+        <w:rPr>
+          <w:iCs/>
+        </w:rPr>
+        <w:t>and commits at once.  Print local status User A</w:t>
+      </w:r>
+      <w:r>
+        <w:rPr>
+          <w:iCs/>
+        </w:rPr>
+        <w:t xml:space="preserve">. </w:t>
+      </w:r>
+    </w:p>
+    <w:p>
+      <w:pPr>
+        <w:pStyle w:val="ListParagraph"/>
+        <w:widowControl w:val="0"/>
+        <w:numPr>
+          <w:ilvl w:val="0"/>
+          <w:numId w:val="2"/>
+        </w:numPr>
+        <w:tabs>
+          <w:tab w:val="left" w:pos="220"/>
+          <w:tab w:val="left" w:pos="720"/>
+        </w:tabs>
+        <w:autoSpaceDE w:val="0"/>
+        <w:autoSpaceDN w:val="0"/>
+        <w:adjustRightInd w:val="0"/>
+        <w:spacing w:after="320"/>
+        <w:rPr>
+          <w:iCs/>
+        </w:rPr>
+      </w:pPr>
+      <w:r>
+        <w:rPr>
+          <w:iCs/>
+        </w:rPr>
+        <w:t xml:space="preserve">User A pulls repository from GitHub. </w:t>
+      </w:r>
+    </w:p>
+    <w:p>
+      <w:pPr>
+        <w:pStyle w:val="ListParagraph"/>
+        <w:widowControl w:val="0"/>
+        <w:numPr>
+          <w:ilvl w:val="0"/>
+          <w:numId w:val="2"/>
+        </w:numPr>
+        <w:tabs>
+          <w:tab w:val="left" w:pos="220"/>
+          <w:tab w:val="left" w:pos="720"/>
+        </w:tabs>
+        <w:autoSpaceDE w:val="0"/>
+        <w:autoSpaceDN w:val="0"/>
+        <w:adjustRightInd w:val="0"/>
+        <w:spacing w:after="320"/>
+        <w:rPr>
+          <w:iCs/>
+        </w:rPr>
+      </w:pPr>
+      <w:r>
+        <w:rPr>
+          <w:iCs/>
+        </w:rPr>
+        <w:t>User A</w:t>
+      </w:r>
+      <w:r>
+        <w:rPr>
+          <w:iCs/>
+        </w:rPr>
+        <w:t xml:space="preserve"> pushes changes to GitHub</w:t>
+      </w:r>
+      <w:r>
+        <w:rPr>
+          <w:iCs/>
+        </w:rPr>
+        <w:t xml:space="preserve"> repository. Print status User A</w:t>
+      </w:r>
+      <w:r>
+        <w:rPr>
+          <w:iCs/>
+        </w:rPr>
+        <w:t xml:space="preserve">.  </w:t>
+      </w:r>
+    </w:p>
+    <w:p>
+      <w:pPr>
+        <w:pStyle w:val="ListParagraph"/>
+        <w:widowControl w:val="0"/>
+        <w:numPr>
+          <w:ilvl w:val="0"/>
+          <w:numId w:val="2"/>
+        </w:numPr>
+        <w:tabs>
+          <w:tab w:val="left" w:pos="220"/>
+          <w:tab w:val="left" w:pos="720"/>
+        </w:tabs>
+        <w:autoSpaceDE w:val="0"/>
+        <w:autoSpaceDN w:val="0"/>
+        <w:adjustRightInd w:val="0"/>
+        <w:spacing w:after="320"/>
+        <w:rPr>
+          <w:iCs/>
+        </w:rPr>
+      </w:pPr>
+      <w:r>
+        <w:rPr>
+          <w:iCs/>
+        </w:rPr>
+        <w:t xml:space="preserve">User A pulls repository from GitHub. </w:t>
+      </w:r>
+    </w:p>
+    <w:p>
+      <w:pPr>
+        <w:pStyle w:val="ListParagraph"/>
+        <w:widowControl w:val="0"/>
+        <w:numPr>
+          <w:ilvl w:val="0"/>
+          <w:numId w:val="1"/>
+        </w:numPr>
+        <w:tabs>
+          <w:tab w:val="left" w:pos="220"/>
+          <w:tab w:val="left" w:pos="720"/>
+        </w:tabs>
+        <w:autoSpaceDE w:val="0"/>
+        <w:autoSpaceDN w:val="0"/>
+        <w:adjustRightInd w:val="0"/>
+        <w:spacing w:after="320"/>
+        <w:rPr>
+          <w:iCs/>
+        </w:rPr>
+      </w:pPr>
+      <w:r>
+        <w:rPr>
+          <w:iCs/>
+        </w:rPr>
+        <w:t xml:space="preserve">All 3 repositories have same copy now. </w:t>
+      </w:r>
+    </w:p>
+    <w:p>
+      <w:pPr>
+        <w:pStyle w:val="ListParagraph"/>
+        <w:widowControl w:val="0"/>
+        <w:numPr>
+          <w:ilvl w:val="0"/>
+          <w:numId w:val="2"/>
+        </w:numPr>
+        <w:tabs>
+          <w:tab w:val="left" w:pos="220"/>
+          <w:tab w:val="left" w:pos="720"/>
+        </w:tabs>
+        <w:autoSpaceDE w:val="0"/>
+        <w:autoSpaceDN w:val="0"/>
+        <w:adjustRightInd w:val="0"/>
+        <w:spacing w:after="320"/>
+        <w:rPr>
+          <w:iCs/>
+        </w:rPr>
+      </w:pPr>
+      <w:r>
+        <w:rPr>
+          <w:iCs/>
+        </w:rPr>
+        <w:t xml:space="preserve">Then User A changes Program #1 </w:t>
+      </w:r>
+      <w:r>
+        <w:rPr>
+          <w:iCs/>
+        </w:rPr>
+        <w:t xml:space="preserve">at 2 places and User B changes same </w:t>
+      </w:r>
+      <w:r>
+        <w:rPr>
+          <w:iCs/>
+        </w:rPr>
+        <w:t>Program #1</w:t>
+      </w:r>
+      <w:r>
+        <w:rPr>
+          <w:iCs/>
+        </w:rPr>
+        <w:t xml:space="preserve"> at 2 places. </w:t>
+      </w:r>
+      <w:r>
+        <w:rPr>
+          <w:iCs/>
+        </w:rPr>
+        <w:t xml:space="preserve">Both add and commit changes.  Print status of User A and User B. </w:t>
+      </w:r>
+    </w:p>
+    <w:p>
+      <w:pPr>
+        <w:pStyle w:val="ListParagraph"/>
+        <w:widowControl w:val="0"/>
+        <w:numPr>
+          <w:ilvl w:val="0"/>
+          <w:numId w:val="2"/>
+        </w:numPr>
+        <w:tabs>
+          <w:tab w:val="left" w:pos="220"/>
+          <w:tab w:val="left" w:pos="720"/>
+        </w:tabs>
+        <w:autoSpaceDE w:val="0"/>
+        <w:autoSpaceDN w:val="0"/>
+        <w:adjustRightInd w:val="0"/>
+        <w:spacing w:after="320"/>
+        <w:rPr>
+          <w:iCs/>
+        </w:rPr>
+      </w:pPr>
+      <w:r>
+        <w:rPr>
+          <w:iCs/>
+        </w:rPr>
+        <w:t>User A pulls from GitHub and then pushes to GitHub. User B then pulls and pushes to GitHub, but there’s conflict.  Resolve this merge conflict for User B and commit change. Show each step.</w:t>
+      </w:r>
+    </w:p>
+    <w:p>
+      <w:pPr>
+        <w:pStyle w:val="ListParagraph"/>
+        <w:widowControl w:val="0"/>
+        <w:numPr>
+          <w:ilvl w:val="0"/>
+          <w:numId w:val="2"/>
+        </w:numPr>
+        <w:tabs>
+          <w:tab w:val="left" w:pos="220"/>
+          <w:tab w:val="left" w:pos="720"/>
+        </w:tabs>
+        <w:autoSpaceDE w:val="0"/>
+        <w:autoSpaceDN w:val="0"/>
+        <w:adjustRightInd w:val="0"/>
+        <w:spacing w:after="320"/>
+        <w:rPr>
+          <w:iCs/>
+        </w:rPr>
+      </w:pPr>
+      <w:r>
+        <w:rPr>
+          <w:iCs/>
+        </w:rPr>
+        <w:t xml:space="preserve">Then User A pulls the changes. </w:t>
+      </w:r>
+      <w:r>
+        <w:rPr>
+          <w:iCs/>
+        </w:rPr>
+        <w:t xml:space="preserve">Show the Program#1 for both users that they are now the same. </w:t>
+      </w:r>
+    </w:p>
+    <w:p/>
     <w:sectPr>
-      <w:pgSz w:w="11906" w:h="16838"/>
-      <w:pgMar w:top="1440" w:right="1440" w:bottom="1440" w:left="1440" w:header="708" w:footer="708" w:gutter="0"/>
-      <w:cols w:space="708"/>
-      <w:docGrid w:linePitch="360"/>
+      <w:pgSz w:w="12240" w:h="15840"/>
+      <w:pgMar w:top="1135" w:right="758" w:bottom="1440" w:left="851" w:header="720" w:footer="720" w:gutter="0"/>
+      <w:cols w:space="720"/>
+      <w:noEndnote/>
     </w:sectPr>
   </w:body>
 </w:document>
+</file>
+
+<file path=word/numbering.xml><?xml version="1.0" encoding="utf-8"?>
+<w:numbering xmlns:wpc="http://schemas.microsoft.com/office/word/2010/wordprocessingCanvas" xmlns:mc="http://schemas.openxmlformats.org/markup-compatibility/2006" xmlns:o="urn:schemas-microsoft-com:office:office" xmlns:r="http://schemas.openxmlformats.org/officeDocument/2006/relationships" xmlns:m="http://schemas.openxmlformats.org/officeDocument/2006/math" xmlns:v="urn:schemas-microsoft-com:vml" xmlns:wp14="http://schemas.microsoft.com/office/word/2010/wordprocessingDrawing" xmlns:wp="http://schemas.openxmlformats.org/drawingml/2006/wordprocessingDrawing" xmlns:w10="urn:schemas-microsoft-com:office:word" xmlns:w="http://schemas.openxmlformats.org/wordprocessingml/2006/main" xmlns:w14="http://schemas.microsoft.com/office/word/2010/wordml" xmlns:w15="http://schemas.microsoft.com/office/word/2012/wordml" xmlns:wpg="http://schemas.microsoft.com/office/word/2010/wordprocessingGroup" xmlns:wpi="http://schemas.microsoft.com/office/word/2010/wordprocessingInk" xmlns:wne="http://schemas.microsoft.com/office/word/2006/wordml" xmlns:wps="http://schemas.microsoft.com/office/word/2010/wordprocessingShape" mc:Ignorable="w14 w15 wp14">
+  <w:abstractNum w:abstractNumId="0">
+    <w:nsid w:val="1951754B"/>
+    <w:multiLevelType w:val="hybridMultilevel"/>
+    <w:tmpl w:val="BED20F9E"/>
+    <w:lvl w:ilvl="0" w:tplc="0409000F">
+      <w:start w:val="1"/>
+      <w:numFmt w:val="decimal"/>
+      <w:lvlText w:val="%1."/>
+      <w:lvlJc w:val="left"/>
+      <w:pPr>
+        <w:ind w:left="720" w:hanging="360"/>
+      </w:pPr>
+      <w:rPr>
+        <w:rFonts w:hint="default"/>
+      </w:rPr>
+    </w:lvl>
+    <w:lvl w:ilvl="1" w:tplc="04090019" w:tentative="1">
+      <w:start w:val="1"/>
+      <w:numFmt w:val="lowerLetter"/>
+      <w:lvlText w:val="%2."/>
+      <w:lvlJc w:val="left"/>
+      <w:pPr>
+        <w:ind w:left="1440" w:hanging="360"/>
+      </w:pPr>
+    </w:lvl>
+    <w:lvl w:ilvl="2" w:tplc="0409001B" w:tentative="1">
+      <w:start w:val="1"/>
+      <w:numFmt w:val="lowerRoman"/>
+      <w:lvlText w:val="%3."/>
+      <w:lvlJc w:val="right"/>
+      <w:pPr>
+        <w:ind w:left="2160" w:hanging="180"/>
+      </w:pPr>
+    </w:lvl>
+    <w:lvl w:ilvl="3" w:tplc="0409000F" w:tentative="1">
+      <w:start w:val="1"/>
+      <w:numFmt w:val="decimal"/>
+      <w:lvlText w:val="%4."/>
+      <w:lvlJc w:val="left"/>
+      <w:pPr>
+        <w:ind w:left="2880" w:hanging="360"/>
+      </w:pPr>
+    </w:lvl>
+    <w:lvl w:ilvl="4" w:tplc="04090019" w:tentative="1">
+      <w:start w:val="1"/>
+      <w:numFmt w:val="lowerLetter"/>
+      <w:lvlText w:val="%5."/>
+      <w:lvlJc w:val="left"/>
+      <w:pPr>
+        <w:ind w:left="3600" w:hanging="360"/>
+      </w:pPr>
+    </w:lvl>
+    <w:lvl w:ilvl="5" w:tplc="0409001B" w:tentative="1">
+      <w:start w:val="1"/>
+      <w:numFmt w:val="lowerRoman"/>
+      <w:lvlText w:val="%6."/>
+      <w:lvlJc w:val="right"/>
+      <w:pPr>
+        <w:ind w:left="4320" w:hanging="180"/>
+      </w:pPr>
+    </w:lvl>
+    <w:lvl w:ilvl="6" w:tplc="0409000F" w:tentative="1">
+      <w:start w:val="1"/>
+      <w:numFmt w:val="decimal"/>
+      <w:lvlText w:val="%7."/>
+      <w:lvlJc w:val="left"/>
+      <w:pPr>
+        <w:ind w:left="5040" w:hanging="360"/>
+      </w:pPr>
+    </w:lvl>
+    <w:lvl w:ilvl="7" w:tplc="04090019" w:tentative="1">
+      <w:start w:val="1"/>
+      <w:numFmt w:val="lowerLetter"/>
+      <w:lvlText w:val="%8."/>
+      <w:lvlJc w:val="left"/>
+      <w:pPr>
+        <w:ind w:left="5760" w:hanging="360"/>
+      </w:pPr>
+    </w:lvl>
+    <w:lvl w:ilvl="8" w:tplc="0409001B" w:tentative="1">
+      <w:start w:val="1"/>
+      <w:numFmt w:val="lowerRoman"/>
+      <w:lvlText w:val="%9."/>
+      <w:lvlJc w:val="right"/>
+      <w:pPr>
+        <w:ind w:left="6480" w:hanging="180"/>
+      </w:pPr>
+    </w:lvl>
+  </w:abstractNum>
+  <w:abstractNum w:abstractNumId="1">
+    <w:nsid w:val="23000273"/>
+    <w:multiLevelType w:val="hybridMultilevel"/>
+    <w:tmpl w:val="60307DBE"/>
+    <w:lvl w:ilvl="0" w:tplc="CF208DA4">
+      <w:start w:val="1"/>
+      <w:numFmt w:val="bullet"/>
+      <w:lvlText w:val="-"/>
+      <w:lvlJc w:val="left"/>
+      <w:pPr>
+        <w:ind w:left="720" w:hanging="360"/>
+      </w:pPr>
+      <w:rPr>
+        <w:rFonts w:ascii="Times New Roman" w:eastAsiaTheme="minorEastAsia" w:hAnsi="Times New Roman" w:cs="Times New Roman" w:hint="default"/>
+      </w:rPr>
+    </w:lvl>
+    <w:lvl w:ilvl="1" w:tplc="04090003" w:tentative="1">
+      <w:start w:val="1"/>
+      <w:numFmt w:val="bullet"/>
+      <w:lvlText w:val="o"/>
+      <w:lvlJc w:val="left"/>
+      <w:pPr>
+        <w:ind w:left="1440" w:hanging="360"/>
+      </w:pPr>
+      <w:rPr>
+        <w:rFonts w:ascii="Courier New" w:hAnsi="Courier New" w:cs="Courier New" w:hint="default"/>
+      </w:rPr>
+    </w:lvl>
+    <w:lvl w:ilvl="2" w:tplc="04090005" w:tentative="1">
+      <w:start w:val="1"/>
+      <w:numFmt w:val="bullet"/>
+      <w:lvlText w:val=""/>
+      <w:lvlJc w:val="left"/>
+      <w:pPr>
+        <w:ind w:left="2160" w:hanging="360"/>
+      </w:pPr>
+      <w:rPr>
+        <w:rFonts w:ascii="Wingdings" w:hAnsi="Wingdings" w:hint="default"/>
+      </w:rPr>
+    </w:lvl>
+    <w:lvl w:ilvl="3" w:tplc="04090001" w:tentative="1">
+      <w:start w:val="1"/>
+      <w:numFmt w:val="bullet"/>
+      <w:lvlText w:val=""/>
+      <w:lvlJc w:val="left"/>
+      <w:pPr>
+        <w:ind w:left="2880" w:hanging="360"/>
+      </w:pPr>
+      <w:rPr>
+        <w:rFonts w:ascii="Symbol" w:hAnsi="Symbol" w:hint="default"/>
+      </w:rPr>
+    </w:lvl>
+    <w:lvl w:ilvl="4" w:tplc="04090003" w:tentative="1">
+      <w:start w:val="1"/>
+      <w:numFmt w:val="bullet"/>
+      <w:lvlText w:val="o"/>
+      <w:lvlJc w:val="left"/>
+      <w:pPr>
+        <w:ind w:left="3600" w:hanging="360"/>
+      </w:pPr>
+      <w:rPr>
+        <w:rFonts w:ascii="Courier New" w:hAnsi="Courier New" w:cs="Courier New" w:hint="default"/>
+      </w:rPr>
+    </w:lvl>
+    <w:lvl w:ilvl="5" w:tplc="04090005" w:tentative="1">
+      <w:start w:val="1"/>
+      <w:numFmt w:val="bullet"/>
+      <w:lvlText w:val=""/>
+      <w:lvlJc w:val="left"/>
+      <w:pPr>
+        <w:ind w:left="4320" w:hanging="360"/>
+      </w:pPr>
+      <w:rPr>
+        <w:rFonts w:ascii="Wingdings" w:hAnsi="Wingdings" w:hint="default"/>
+      </w:rPr>
+    </w:lvl>
+    <w:lvl w:ilvl="6" w:tplc="04090001" w:tentative="1">
+      <w:start w:val="1"/>
+      <w:numFmt w:val="bullet"/>
+      <w:lvlText w:val=""/>
+      <w:lvlJc w:val="left"/>
+      <w:pPr>
+        <w:ind w:left="5040" w:hanging="360"/>
+      </w:pPr>
+      <w:rPr>
+        <w:rFonts w:ascii="Symbol" w:hAnsi="Symbol" w:hint="default"/>
+      </w:rPr>
+    </w:lvl>
+    <w:lvl w:ilvl="7" w:tplc="04090003" w:tentative="1">
+      <w:start w:val="1"/>
+      <w:numFmt w:val="bullet"/>
+      <w:lvlText w:val="o"/>
+      <w:lvlJc w:val="left"/>
+      <w:pPr>
+        <w:ind w:left="5760" w:hanging="360"/>
+      </w:pPr>
+      <w:rPr>
+        <w:rFonts w:ascii="Courier New" w:hAnsi="Courier New" w:cs="Courier New" w:hint="default"/>
+      </w:rPr>
+    </w:lvl>
+    <w:lvl w:ilvl="8" w:tplc="04090005" w:tentative="1">
+      <w:start w:val="1"/>
+      <w:numFmt w:val="bullet"/>
+      <w:lvlText w:val=""/>
+      <w:lvlJc w:val="left"/>
+      <w:pPr>
+        <w:ind w:left="6480" w:hanging="360"/>
+      </w:pPr>
+      <w:rPr>
+        <w:rFonts w:ascii="Wingdings" w:hAnsi="Wingdings" w:hint="default"/>
+      </w:rPr>
+    </w:lvl>
+  </w:abstractNum>
+  <w:num w:numId="1">
+    <w:abstractNumId w:val="1"/>
+  </w:num>
+  <w:num w:numId="2">
+    <w:abstractNumId w:val="0"/>
+  </w:num>
+</w:numbering>
 </file>
 
 <file path=word/styles.xml><?xml version="1.0" encoding="utf-8"?>
@@ -409,6 +1546,15 @@
   <w:style w:type="paragraph" w:default="1" w:styleId="Normal">
     <w:name w:val="Normal"/>
     <w:qFormat/>
+    <w:rsid w:val="00D1235E"/>
+    <w:pPr>
+      <w:spacing w:after="0" w:line="240" w:lineRule="auto"/>
+    </w:pPr>
+    <w:rPr>
+      <w:rFonts w:ascii="Times New Roman" w:eastAsiaTheme="minorEastAsia" w:hAnsi="Times New Roman" w:cs="Times New Roman"/>
+      <w:szCs w:val="22"/>
+      <w:lang w:bidi="ar-SA"/>
+    </w:rPr>
   </w:style>
   <w:style w:type="character" w:default="1" w:styleId="DefaultParagraphFont">
     <w:name w:val="Default Paragraph Font"/>
@@ -436,6 +1582,17 @@
     <w:uiPriority w:val="99"/>
     <w:semiHidden/>
     <w:unhideWhenUsed/>
+  </w:style>
+  <w:style w:type="paragraph" w:styleId="ListParagraph">
+    <w:name w:val="List Paragraph"/>
+    <w:basedOn w:val="Normal"/>
+    <w:uiPriority w:val="34"/>
+    <w:qFormat/>
+    <w:rsid w:val="00D1235E"/>
+    <w:pPr>
+      <w:ind w:left="720"/>
+      <w:contextualSpacing/>
+    </w:pPr>
   </w:style>
 </w:styles>
 </file>

</xml_diff>